<commit_message>
Added files / updates
- Added week 8 for Group
- Made changes to Data provisioning
- Added iteration 1 with analyses
</commit_message>
<xml_diff>
--- a/AI ML Data/Week 8/Data_Definition_Summary.docx
+++ b/AI ML Data/Week 8/Data_Definition_Summary.docx
@@ -52,7 +52,15 @@
         <w:spacing w:after="200"/>
       </w:pPr>
       <w:r>
-        <w:t>We have analyzed 5 datasets containing comprehensive travel booking information:</w:t>
+        <w:t xml:space="preserve">We have </w:t>
+      </w:r>
+      <w:proofErr w:type="spellStart"/>
+      <w:r>
+        <w:t>analyzed</w:t>
+      </w:r>
+      <w:proofErr w:type="spellEnd"/>
+      <w:r>
+        <w:t xml:space="preserve"> 5 datasets containing comprehensive travel booking information:</w:t>
       </w:r>
     </w:p>
     <w:p>
@@ -128,7 +136,15 @@
         <w:t xml:space="preserve">Key Join Column: </w:t>
       </w:r>
       <w:r>
-        <w:t>'boekingsnummer' (booking number) appears in multiple datasets</w:t>
+        <w:t>'</w:t>
+      </w:r>
+      <w:proofErr w:type="spellStart"/>
+      <w:r>
+        <w:t>boekingsnummer</w:t>
+      </w:r>
+      <w:proofErr w:type="spellEnd"/>
+      <w:r>
+        <w:t>' (booking number) appears in multiple datasets</w:t>
       </w:r>
     </w:p>
     <w:p>
@@ -155,6 +171,13 @@
     </w:p>
     <w:sdt>
       <w:sdtPr>
+        <w:rPr>
+          <w:rFonts w:ascii="Arial" w:eastAsia="Arial" w:hAnsi="Arial" w:cs="Arial"/>
+          <w:color w:val="auto"/>
+          <w:sz w:val="22"/>
+          <w:szCs w:val="22"/>
+          <w:lang w:val="en-NL" w:eastAsia="en-NL"/>
+        </w:rPr>
         <w:id w:val="76488665"/>
         <w:docPartObj>
           <w:docPartGallery w:val="Table of Contents"/>
@@ -163,14 +186,9 @@
       </w:sdtPr>
       <w:sdtEndPr>
         <w:rPr>
-          <w:rFonts w:ascii="Arial" w:eastAsia="Arial" w:hAnsi="Arial" w:cs="Arial"/>
           <w:b/>
           <w:bCs/>
           <w:noProof/>
-          <w:color w:val="auto"/>
-          <w:sz w:val="22"/>
-          <w:szCs w:val="22"/>
-          <w:lang w:val="en-NL" w:eastAsia="en-NL"/>
         </w:rPr>
       </w:sdtEndPr>
       <w:sdtContent>
@@ -2216,7 +2234,32 @@
                 <w:sz w:val="18"/>
                 <w:szCs w:val="18"/>
               </w:rPr>
-              <w:t>Export date;Reiscode;Omschrijving...</w:t>
+              <w:t xml:space="preserve">Export </w:t>
+            </w:r>
+            <w:proofErr w:type="spellStart"/>
+            <w:proofErr w:type="gramStart"/>
+            <w:r>
+              <w:rPr>
+                <w:sz w:val="18"/>
+                <w:szCs w:val="18"/>
+              </w:rPr>
+              <w:t>date;Reiscode</w:t>
+            </w:r>
+            <w:proofErr w:type="gramEnd"/>
+            <w:r>
+              <w:rPr>
+                <w:sz w:val="18"/>
+                <w:szCs w:val="18"/>
+              </w:rPr>
+              <w:t>;Omschrijving</w:t>
+            </w:r>
+            <w:proofErr w:type="spellEnd"/>
+            <w:r>
+              <w:rPr>
+                <w:sz w:val="18"/>
+                <w:szCs w:val="18"/>
+              </w:rPr>
+              <w:t>...</w:t>
             </w:r>
           </w:p>
         </w:tc>
@@ -2279,7 +2322,23 @@
                 <w:sz w:val="18"/>
                 <w:szCs w:val="18"/>
               </w:rPr>
-              <w:t>13-10-2025;INN;Noord-India...</w:t>
+              <w:t>13-10-</w:t>
+            </w:r>
+            <w:proofErr w:type="gramStart"/>
+            <w:r>
+              <w:rPr>
+                <w:sz w:val="18"/>
+                <w:szCs w:val="18"/>
+              </w:rPr>
+              <w:t>2025;INN</w:t>
+            </w:r>
+            <w:proofErr w:type="gramEnd"/>
+            <w:r>
+              <w:rPr>
+                <w:sz w:val="18"/>
+                <w:szCs w:val="18"/>
+              </w:rPr>
+              <w:t>;Noord-India...</w:t>
             </w:r>
           </w:p>
         </w:tc>
@@ -2330,9 +2389,22 @@
       <w:bookmarkStart w:id="5" w:name="_Toc212463050"/>
       <w:r>
         <w:lastRenderedPageBreak/>
-        <w:t>2. Deelnemer Boekingen</w:t>
+        <w:t xml:space="preserve">2. </w:t>
+      </w:r>
+      <w:proofErr w:type="spellStart"/>
+      <w:r>
+        <w:t>Deelnemer</w:t>
+      </w:r>
+      <w:proofErr w:type="spellEnd"/>
+      <w:r>
+        <w:t xml:space="preserve"> </w:t>
+      </w:r>
+      <w:proofErr w:type="spellStart"/>
+      <w:r>
+        <w:t>Boekingen</w:t>
       </w:r>
       <w:bookmarkEnd w:id="5"/>
+      <w:proofErr w:type="spellEnd"/>
     </w:p>
     <w:p>
       <w:pPr>
@@ -2386,7 +2458,15 @@
         <w:t xml:space="preserve">Purpose: </w:t>
       </w:r>
       <w:r>
-        <w:t>Participant booking information. Contains customer demographics, booking details, and financial data for travelers departing in January 2025.</w:t>
+        <w:t xml:space="preserve">Participant booking information. Contains customer demographics, booking details, and financial data for </w:t>
+      </w:r>
+      <w:proofErr w:type="spellStart"/>
+      <w:r>
+        <w:t>travelers</w:t>
+      </w:r>
+      <w:proofErr w:type="spellEnd"/>
+      <w:r>
+        <w:t xml:space="preserve"> departing in January 2025.</w:t>
       </w:r>
     </w:p>
     <w:p>
@@ -2549,6 +2629,7 @@
             </w:tcBorders>
           </w:tcPr>
           <w:p>
+            <w:proofErr w:type="spellStart"/>
             <w:r>
               <w:rPr>
                 <w:sz w:val="18"/>
@@ -2556,6 +2637,7 @@
               </w:rPr>
               <w:t>boekingsnummer</w:t>
             </w:r>
+            <w:proofErr w:type="spellEnd"/>
           </w:p>
         </w:tc>
         <w:tc>
@@ -2634,6 +2716,7 @@
             </w:tcBorders>
           </w:tcPr>
           <w:p>
+            <w:proofErr w:type="spellStart"/>
             <w:r>
               <w:rPr>
                 <w:sz w:val="18"/>
@@ -2641,6 +2724,7 @@
               </w:rPr>
               <w:t>registratiedatum</w:t>
             </w:r>
+            <w:proofErr w:type="spellEnd"/>
           </w:p>
         </w:tc>
         <w:tc>
@@ -2719,6 +2803,7 @@
             </w:tcBorders>
           </w:tcPr>
           <w:p>
+            <w:proofErr w:type="spellStart"/>
             <w:r>
               <w:rPr>
                 <w:sz w:val="18"/>
@@ -2726,6 +2811,7 @@
               </w:rPr>
               <w:t>startdatum</w:t>
             </w:r>
+            <w:proofErr w:type="spellEnd"/>
           </w:p>
         </w:tc>
         <w:tc>
@@ -2804,6 +2890,7 @@
             </w:tcBorders>
           </w:tcPr>
           <w:p>
+            <w:proofErr w:type="spellStart"/>
             <w:r>
               <w:rPr>
                 <w:sz w:val="18"/>
@@ -2811,6 +2898,7 @@
               </w:rPr>
               <w:t>boekingsbedrag</w:t>
             </w:r>
+            <w:proofErr w:type="spellEnd"/>
           </w:p>
         </w:tc>
         <w:tc>
@@ -2889,6 +2977,7 @@
             </w:tcBorders>
           </w:tcPr>
           <w:p>
+            <w:proofErr w:type="spellStart"/>
             <w:r>
               <w:rPr>
                 <w:sz w:val="18"/>
@@ -2896,6 +2985,7 @@
               </w:rPr>
               <w:t>geslacht</w:t>
             </w:r>
+            <w:proofErr w:type="spellEnd"/>
           </w:p>
         </w:tc>
         <w:tc>
@@ -2974,12 +3064,37 @@
             </w:tcBorders>
           </w:tcPr>
           <w:p>
-            <w:r>
-              <w:rPr>
-                <w:sz w:val="18"/>
-                <w:szCs w:val="18"/>
-              </w:rPr>
-              <w:t>leeftijd tijdens reis</w:t>
+            <w:proofErr w:type="spellStart"/>
+            <w:r>
+              <w:rPr>
+                <w:sz w:val="18"/>
+                <w:szCs w:val="18"/>
+              </w:rPr>
+              <w:t>leeftijd</w:t>
+            </w:r>
+            <w:proofErr w:type="spellEnd"/>
+            <w:r>
+              <w:rPr>
+                <w:sz w:val="18"/>
+                <w:szCs w:val="18"/>
+              </w:rPr>
+              <w:t xml:space="preserve"> </w:t>
+            </w:r>
+            <w:proofErr w:type="spellStart"/>
+            <w:r>
+              <w:rPr>
+                <w:sz w:val="18"/>
+                <w:szCs w:val="18"/>
+              </w:rPr>
+              <w:t>tijdens</w:t>
+            </w:r>
+            <w:proofErr w:type="spellEnd"/>
+            <w:r>
+              <w:rPr>
+                <w:sz w:val="18"/>
+                <w:szCs w:val="18"/>
+              </w:rPr>
+              <w:t xml:space="preserve"> reis</w:t>
             </w:r>
           </w:p>
         </w:tc>
@@ -3059,6 +3174,7 @@
             </w:tcBorders>
           </w:tcPr>
           <w:p>
+            <w:proofErr w:type="spellStart"/>
             <w:r>
               <w:rPr>
                 <w:sz w:val="18"/>
@@ -3066,6 +3182,7 @@
               </w:rPr>
               <w:t>nationaliteit</w:t>
             </w:r>
+            <w:proofErr w:type="spellEnd"/>
           </w:p>
         </w:tc>
         <w:tc>
@@ -3275,7 +3392,23 @@
       <w:bookmarkStart w:id="9" w:name="_Toc212463054"/>
       <w:r>
         <w:lastRenderedPageBreak/>
-        <w:t>3. Overzicht Reizen CAX</w:t>
+        <w:t xml:space="preserve">3. </w:t>
+      </w:r>
+      <w:proofErr w:type="spellStart"/>
+      <w:r>
+        <w:t>Overzicht</w:t>
+      </w:r>
+      <w:proofErr w:type="spellEnd"/>
+      <w:r>
+        <w:t xml:space="preserve"> </w:t>
+      </w:r>
+      <w:proofErr w:type="spellStart"/>
+      <w:r>
+        <w:t>Reizen</w:t>
+      </w:r>
+      <w:proofErr w:type="spellEnd"/>
+      <w:r>
+        <w:t xml:space="preserve"> CAX</w:t>
       </w:r>
       <w:bookmarkEnd w:id="9"/>
     </w:p>
@@ -3664,6 +3797,7 @@
             </w:tcBorders>
           </w:tcPr>
           <w:p>
+            <w:proofErr w:type="spellStart"/>
             <w:r>
               <w:rPr>
                 <w:sz w:val="18"/>
@@ -3671,6 +3805,7 @@
               </w:rPr>
               <w:t>Bestemmingscode</w:t>
             </w:r>
+            <w:proofErr w:type="spellEnd"/>
           </w:p>
         </w:tc>
         <w:tc>
@@ -3749,6 +3884,7 @@
             </w:tcBorders>
           </w:tcPr>
           <w:p>
+            <w:proofErr w:type="spellStart"/>
             <w:r>
               <w:rPr>
                 <w:sz w:val="18"/>
@@ -3756,6 +3892,7 @@
               </w:rPr>
               <w:t>Omschrijving</w:t>
             </w:r>
+            <w:proofErr w:type="spellEnd"/>
           </w:p>
         </w:tc>
         <w:tc>
@@ -3817,7 +3954,23 @@
                 <w:sz w:val="18"/>
                 <w:szCs w:val="18"/>
               </w:rPr>
-              <w:t>India: Spiti &amp; Ladakh...</w:t>
+              <w:t xml:space="preserve">India: </w:t>
+            </w:r>
+            <w:proofErr w:type="spellStart"/>
+            <w:r>
+              <w:rPr>
+                <w:sz w:val="18"/>
+                <w:szCs w:val="18"/>
+              </w:rPr>
+              <w:t>Spiti</w:t>
+            </w:r>
+            <w:proofErr w:type="spellEnd"/>
+            <w:r>
+              <w:rPr>
+                <w:sz w:val="18"/>
+                <w:szCs w:val="18"/>
+              </w:rPr>
+              <w:t xml:space="preserve"> &amp; Ladakh...</w:t>
             </w:r>
           </w:p>
         </w:tc>
@@ -3982,12 +4135,21 @@
             </w:tcBorders>
           </w:tcPr>
           <w:p>
-            <w:r>
-              <w:rPr>
-                <w:sz w:val="18"/>
-                <w:szCs w:val="18"/>
-              </w:rPr>
-              <w:t>Boekbaar, Vol</w:t>
+            <w:proofErr w:type="spellStart"/>
+            <w:r>
+              <w:rPr>
+                <w:sz w:val="18"/>
+                <w:szCs w:val="18"/>
+              </w:rPr>
+              <w:t>Boekbaar</w:t>
+            </w:r>
+            <w:proofErr w:type="spellEnd"/>
+            <w:r>
+              <w:rPr>
+                <w:sz w:val="18"/>
+                <w:szCs w:val="18"/>
+              </w:rPr>
+              <w:t>, Vol</w:t>
             </w:r>
           </w:p>
         </w:tc>
@@ -4220,7 +4382,15 @@
       <w:bookmarkStart w:id="13" w:name="_Toc212463058"/>
       <w:r>
         <w:lastRenderedPageBreak/>
-        <w:t>4. Export Boekingen Total</w:t>
+        <w:t xml:space="preserve">4. Export </w:t>
+      </w:r>
+      <w:proofErr w:type="spellStart"/>
+      <w:r>
+        <w:t>Boekingen</w:t>
+      </w:r>
+      <w:proofErr w:type="spellEnd"/>
+      <w:r>
+        <w:t xml:space="preserve"> Total</w:t>
       </w:r>
       <w:bookmarkEnd w:id="13"/>
     </w:p>
@@ -4439,6 +4609,7 @@
             </w:tcBorders>
           </w:tcPr>
           <w:p>
+            <w:proofErr w:type="spellStart"/>
             <w:r>
               <w:rPr>
                 <w:sz w:val="18"/>
@@ -4446,6 +4617,7 @@
               </w:rPr>
               <w:t>BoekingsID</w:t>
             </w:r>
+            <w:proofErr w:type="spellEnd"/>
           </w:p>
         </w:tc>
         <w:tc>
@@ -4609,6 +4781,7 @@
             </w:tcBorders>
           </w:tcPr>
           <w:p>
+            <w:proofErr w:type="spellStart"/>
             <w:r>
               <w:rPr>
                 <w:sz w:val="18"/>
@@ -4616,6 +4789,7 @@
               </w:rPr>
               <w:t>Reiscode</w:t>
             </w:r>
+            <w:proofErr w:type="spellEnd"/>
           </w:p>
         </w:tc>
         <w:tc>
@@ -4762,7 +4936,23 @@
                 <w:sz w:val="18"/>
                 <w:szCs w:val="18"/>
               </w:rPr>
-              <w:t>Puur reizen...</w:t>
+              <w:t xml:space="preserve">Puur </w:t>
+            </w:r>
+            <w:proofErr w:type="spellStart"/>
+            <w:r>
+              <w:rPr>
+                <w:sz w:val="18"/>
+                <w:szCs w:val="18"/>
+              </w:rPr>
+              <w:t>reizen</w:t>
+            </w:r>
+            <w:proofErr w:type="spellEnd"/>
+            <w:r>
+              <w:rPr>
+                <w:sz w:val="18"/>
+                <w:szCs w:val="18"/>
+              </w:rPr>
+              <w:t>...</w:t>
             </w:r>
           </w:p>
         </w:tc>
@@ -4864,12 +5054,21 @@
             </w:tcBorders>
           </w:tcPr>
           <w:p>
-            <w:r>
-              <w:rPr>
-                <w:sz w:val="18"/>
-                <w:szCs w:val="18"/>
-              </w:rPr>
-              <w:t>Vertrekdat.</w:t>
+            <w:proofErr w:type="spellStart"/>
+            <w:r>
+              <w:rPr>
+                <w:sz w:val="18"/>
+                <w:szCs w:val="18"/>
+              </w:rPr>
+              <w:t>Vertrekdat</w:t>
+            </w:r>
+            <w:proofErr w:type="spellEnd"/>
+            <w:r>
+              <w:rPr>
+                <w:sz w:val="18"/>
+                <w:szCs w:val="18"/>
+              </w:rPr>
+              <w:t>.</w:t>
             </w:r>
           </w:p>
         </w:tc>
@@ -4949,6 +5148,7 @@
             </w:tcBorders>
           </w:tcPr>
           <w:p>
+            <w:proofErr w:type="spellStart"/>
             <w:r>
               <w:rPr>
                 <w:sz w:val="18"/>
@@ -4956,6 +5156,7 @@
               </w:rPr>
               <w:t>BoekingsNummer</w:t>
             </w:r>
+            <w:proofErr w:type="spellEnd"/>
           </w:p>
         </w:tc>
         <w:tc>
@@ -5039,7 +5240,23 @@
                 <w:sz w:val="18"/>
                 <w:szCs w:val="18"/>
               </w:rPr>
-              <w:t>Status (Boeking)</w:t>
+              <w:t>Status (</w:t>
+            </w:r>
+            <w:proofErr w:type="spellStart"/>
+            <w:r>
+              <w:rPr>
+                <w:sz w:val="18"/>
+                <w:szCs w:val="18"/>
+              </w:rPr>
+              <w:t>Boeking</w:t>
+            </w:r>
+            <w:proofErr w:type="spellEnd"/>
+            <w:r>
+              <w:rPr>
+                <w:sz w:val="18"/>
+                <w:szCs w:val="18"/>
+              </w:rPr>
+              <w:t>)</w:t>
             </w:r>
           </w:p>
         </w:tc>
@@ -5097,12 +5314,21 @@
             </w:tcBorders>
           </w:tcPr>
           <w:p>
-            <w:r>
-              <w:rPr>
-                <w:sz w:val="18"/>
-                <w:szCs w:val="18"/>
-              </w:rPr>
-              <w:t>Definitief...</w:t>
+            <w:proofErr w:type="spellStart"/>
+            <w:r>
+              <w:rPr>
+                <w:sz w:val="18"/>
+                <w:szCs w:val="18"/>
+              </w:rPr>
+              <w:t>Definitief</w:t>
+            </w:r>
+            <w:proofErr w:type="spellEnd"/>
+            <w:r>
+              <w:rPr>
+                <w:sz w:val="18"/>
+                <w:szCs w:val="18"/>
+              </w:rPr>
+              <w:t>...</w:t>
             </w:r>
           </w:p>
         </w:tc>
@@ -5412,6 +5638,7 @@
             </w:tcBorders>
           </w:tcPr>
           <w:p>
+            <w:proofErr w:type="spellStart"/>
             <w:r>
               <w:rPr>
                 <w:sz w:val="18"/>
@@ -5419,6 +5646,7 @@
               </w:rPr>
               <w:t>boekingsnummer</w:t>
             </w:r>
+            <w:proofErr w:type="spellEnd"/>
           </w:p>
         </w:tc>
         <w:tc>
@@ -5582,6 +5810,7 @@
             </w:tcBorders>
           </w:tcPr>
           <w:p>
+            <w:proofErr w:type="spellStart"/>
             <w:r>
               <w:rPr>
                 <w:sz w:val="18"/>
@@ -5589,6 +5818,7 @@
               </w:rPr>
               <w:t>registratiedatum</w:t>
             </w:r>
+            <w:proofErr w:type="spellEnd"/>
           </w:p>
         </w:tc>
         <w:tc>
@@ -5667,6 +5897,7 @@
             </w:tcBorders>
           </w:tcPr>
           <w:p>
+            <w:proofErr w:type="spellStart"/>
             <w:r>
               <w:rPr>
                 <w:sz w:val="18"/>
@@ -5674,6 +5905,7 @@
               </w:rPr>
               <w:t>startdatum</w:t>
             </w:r>
+            <w:proofErr w:type="spellEnd"/>
           </w:p>
         </w:tc>
         <w:tc>
@@ -5752,6 +5984,7 @@
             </w:tcBorders>
           </w:tcPr>
           <w:p>
+            <w:proofErr w:type="spellStart"/>
             <w:r>
               <w:rPr>
                 <w:sz w:val="18"/>
@@ -5759,6 +5992,7 @@
               </w:rPr>
               <w:t>boekingsbedrag</w:t>
             </w:r>
+            <w:proofErr w:type="spellEnd"/>
           </w:p>
         </w:tc>
         <w:tc>
@@ -5922,6 +6156,7 @@
             </w:tcBorders>
           </w:tcPr>
           <w:p>
+            <w:proofErr w:type="spellStart"/>
             <w:r>
               <w:rPr>
                 <w:sz w:val="18"/>
@@ -5929,6 +6164,7 @@
               </w:rPr>
               <w:t>boekingsstatus</w:t>
             </w:r>
+            <w:proofErr w:type="spellEnd"/>
           </w:p>
         </w:tc>
         <w:tc>
@@ -6007,6 +6243,7 @@
             </w:tcBorders>
           </w:tcPr>
           <w:p>
+            <w:proofErr w:type="spellStart"/>
             <w:r>
               <w:rPr>
                 <w:sz w:val="18"/>
@@ -6014,6 +6251,7 @@
               </w:rPr>
               <w:t>aantal_deelnemers</w:t>
             </w:r>
+            <w:proofErr w:type="spellEnd"/>
           </w:p>
         </w:tc>
         <w:tc>
@@ -6185,7 +6423,23 @@
         </w:numPr>
       </w:pPr>
       <w:r>
-        <w:t>Missing booking amounts (28%) in Deelnemer Boekingen may impact revenue analysis</w:t>
+        <w:t xml:space="preserve">Missing booking amounts (28%) in </w:t>
+      </w:r>
+      <w:proofErr w:type="spellStart"/>
+      <w:r>
+        <w:t>Deelnemer</w:t>
+      </w:r>
+      <w:proofErr w:type="spellEnd"/>
+      <w:r>
+        <w:t xml:space="preserve"> </w:t>
+      </w:r>
+      <w:proofErr w:type="spellStart"/>
+      <w:r>
+        <w:t>Boekingen</w:t>
+      </w:r>
+      <w:proofErr w:type="spellEnd"/>
+      <w:r>
+        <w:t xml:space="preserve"> may impact revenue analysis</w:t>
       </w:r>
     </w:p>
     <w:p>
@@ -6215,7 +6469,15 @@
         <w:t xml:space="preserve">Common Join Key: </w:t>
       </w:r>
       <w:r>
-        <w:t>'boekingsnummer' (booking number) found in 3 datasets</w:t>
+        <w:t>'</w:t>
+      </w:r>
+      <w:proofErr w:type="spellStart"/>
+      <w:r>
+        <w:t>boekingsnummer</w:t>
+      </w:r>
+      <w:proofErr w:type="spellEnd"/>
+      <w:r>
+        <w:t>' (booking number) found in 3 datasets</w:t>
       </w:r>
     </w:p>
     <w:p>
@@ -6269,7 +6531,23 @@
         <w:t xml:space="preserve">Customer Demographics: </w:t>
       </w:r>
       <w:r>
-        <w:t>Use Deelnemer Boekingen for age, gender, nationality analysis</w:t>
+        <w:t xml:space="preserve">Use </w:t>
+      </w:r>
+      <w:proofErr w:type="spellStart"/>
+      <w:r>
+        <w:t>Deelnemer</w:t>
+      </w:r>
+      <w:proofErr w:type="spellEnd"/>
+      <w:r>
+        <w:t xml:space="preserve"> </w:t>
+      </w:r>
+      <w:proofErr w:type="spellStart"/>
+      <w:r>
+        <w:t>Boekingen</w:t>
+      </w:r>
+      <w:proofErr w:type="spellEnd"/>
+      <w:r>
+        <w:t xml:space="preserve"> for age, gender, nationality analysis</w:t>
       </w:r>
     </w:p>
     <w:p>
@@ -6306,8 +6584,21 @@
         </w:rPr>
         <w:t xml:space="preserve">Capacity Planning: </w:t>
       </w:r>
-      <w:r>
-        <w:t>Overzicht Reizen CAX shows availability and max capacity</w:t>
+      <w:proofErr w:type="spellStart"/>
+      <w:r>
+        <w:t>Overzicht</w:t>
+      </w:r>
+      <w:proofErr w:type="spellEnd"/>
+      <w:r>
+        <w:t xml:space="preserve"> </w:t>
+      </w:r>
+      <w:proofErr w:type="spellStart"/>
+      <w:r>
+        <w:t>Reizen</w:t>
+      </w:r>
+      <w:proofErr w:type="spellEnd"/>
+      <w:r>
+        <w:t xml:space="preserve"> CAX shows availability and max capacity</w:t>
       </w:r>
     </w:p>
     <w:p>
@@ -6326,7 +6617,15 @@
         <w:t xml:space="preserve">Historical Analysis: </w:t>
       </w:r>
       <w:r>
-        <w:t>Export Boekingen Total provides complete booking history</w:t>
+        <w:t xml:space="preserve">Export </w:t>
+      </w:r>
+      <w:proofErr w:type="spellStart"/>
+      <w:r>
+        <w:t>Boekingen</w:t>
+      </w:r>
+      <w:proofErr w:type="spellEnd"/>
+      <w:r>
+        <w:t xml:space="preserve"> Total provides complete booking history</w:t>
       </w:r>
     </w:p>
     <w:p>
@@ -6353,7 +6652,10 @@
           <w:b/>
           <w:bCs/>
         </w:rPr>
-        <w:t>Fix Trip Overview Flight CSV parsing issue</w:t>
+        <w:t>Define primary analysis questions</w:t>
+      </w:r>
+      <w:r>
+        <w:t xml:space="preserve"> (revenue trends? customer segmentation? capacity optimization?)</w:t>
       </w:r>
     </w:p>
     <w:p>
@@ -6369,29 +6671,18 @@
           <w:b/>
           <w:bCs/>
         </w:rPr>
-        <w:t>Define primary analysis questions</w:t>
-      </w:r>
-      <w:r>
-        <w:t xml:space="preserve"> (revenue trends? customer segmentation? capacity optimization?)</w:t>
-      </w:r>
-    </w:p>
-    <w:p>
-      <w:pPr>
-        <w:pStyle w:val="ListParagraph"/>
-        <w:numPr>
-          <w:ilvl w:val="0"/>
-          <w:numId w:val="11"/>
-        </w:numPr>
-      </w:pPr>
-      <w:r>
-        <w:rPr>
-          <w:b/>
-          <w:bCs/>
-        </w:rPr>
         <w:t>Create merged dataset</w:t>
       </w:r>
       <w:r>
-        <w:t xml:space="preserve"> using 'boekingsnummer' as join key</w:t>
+        <w:t xml:space="preserve"> using '</w:t>
+      </w:r>
+      <w:proofErr w:type="spellStart"/>
+      <w:r>
+        <w:t>boekingsnummer</w:t>
+      </w:r>
+      <w:proofErr w:type="spellEnd"/>
+      <w:r>
+        <w:t>' as join key</w:t>
       </w:r>
     </w:p>
     <w:p>

</xml_diff>